<commit_message>
Added table of duties
</commit_message>
<xml_diff>
--- a/Quality plan/Hugant (SSLM) - Quality plan.docx
+++ b/Quality plan/Hugant (SSLM) - Quality plan.docx
@@ -5,6 +5,9 @@
     <w:p>
       <w:pPr>
         <w:pStyle w:val="Title"/>
+        <w:rPr>
+          <w:lang w:val="ru-RU"/>
+        </w:rPr>
       </w:pPr>
       <w:r>
         <w:rPr>
@@ -231,8 +234,16 @@
               <w:rPr>
                 <w:lang w:val="ru-RU"/>
               </w:rPr>
-              <w:t xml:space="preserve"> корректные номера)</w:t>
-            </w:r>
+              <w:t xml:space="preserve"> корректные номера</w:t>
+            </w:r>
+            <w:proofErr w:type="gramStart"/>
+            <w:r>
+              <w:rPr>
+                <w:lang w:val="ru-RU"/>
+              </w:rPr>
+              <w:t>)</w:t>
+            </w:r>
+            <w:proofErr w:type="gramEnd"/>
             <w:r>
               <w:rPr>
                 <w:lang w:val="ru-RU"/>
@@ -724,19 +735,138 @@
         <w:t>.</w:t>
       </w:r>
     </w:p>
+    <w:tbl>
+      <w:tblPr>
+        <w:tblStyle w:val="TableGrid"/>
+        <w:tblW w:w="0" w:type="auto"/>
+        <w:tblLook w:val="04A0" w:firstRow="1" w:lastRow="0" w:firstColumn="1" w:lastColumn="0" w:noHBand="0" w:noVBand="1"/>
+      </w:tblPr>
+      <w:tblGrid>
+        <w:gridCol w:w="3226"/>
+        <w:gridCol w:w="3226"/>
+        <w:gridCol w:w="3227"/>
+      </w:tblGrid>
+      <w:tr>
+        <w:tc>
+          <w:tcPr>
+            <w:tcW w:w="3226" w:type="dxa"/>
+          </w:tcPr>
+          <w:p>
+            <w:pPr>
+              <w:rPr>
+                <w:lang w:val="ru-RU"/>
+              </w:rPr>
+            </w:pPr>
+          </w:p>
+        </w:tc>
+        <w:tc>
+          <w:tcPr>
+            <w:tcW w:w="3226" w:type="dxa"/>
+          </w:tcPr>
+          <w:p>
+            <w:pPr>
+              <w:rPr>
+                <w:lang w:val="ru-RU"/>
+              </w:rPr>
+            </w:pPr>
+          </w:p>
+        </w:tc>
+        <w:tc>
+          <w:tcPr>
+            <w:tcW w:w="3227" w:type="dxa"/>
+          </w:tcPr>
+          <w:p>
+            <w:pPr>
+              <w:rPr>
+                <w:lang w:val="ru-RU"/>
+              </w:rPr>
+            </w:pPr>
+          </w:p>
+        </w:tc>
+      </w:tr>
+      <w:tr>
+        <w:tc>
+          <w:tcPr>
+            <w:tcW w:w="3226" w:type="dxa"/>
+          </w:tcPr>
+          <w:p>
+            <w:pPr>
+              <w:rPr>
+                <w:lang w:val="ru-RU"/>
+              </w:rPr>
+            </w:pPr>
+          </w:p>
+        </w:tc>
+        <w:tc>
+          <w:tcPr>
+            <w:tcW w:w="3226" w:type="dxa"/>
+          </w:tcPr>
+          <w:p>
+            <w:pPr>
+              <w:rPr>
+                <w:lang w:val="ru-RU"/>
+              </w:rPr>
+            </w:pPr>
+          </w:p>
+        </w:tc>
+        <w:tc>
+          <w:tcPr>
+            <w:tcW w:w="3227" w:type="dxa"/>
+          </w:tcPr>
+          <w:p>
+            <w:pPr>
+              <w:rPr>
+                <w:lang w:val="ru-RU"/>
+              </w:rPr>
+            </w:pPr>
+          </w:p>
+        </w:tc>
+      </w:tr>
+      <w:tr>
+        <w:tc>
+          <w:tcPr>
+            <w:tcW w:w="3226" w:type="dxa"/>
+          </w:tcPr>
+          <w:p>
+            <w:pPr>
+              <w:rPr>
+                <w:lang w:val="ru-RU"/>
+              </w:rPr>
+            </w:pPr>
+          </w:p>
+        </w:tc>
+        <w:tc>
+          <w:tcPr>
+            <w:tcW w:w="3226" w:type="dxa"/>
+          </w:tcPr>
+          <w:p>
+            <w:pPr>
+              <w:rPr>
+                <w:lang w:val="ru-RU"/>
+              </w:rPr>
+            </w:pPr>
+          </w:p>
+        </w:tc>
+        <w:tc>
+          <w:tcPr>
+            <w:tcW w:w="3227" w:type="dxa"/>
+          </w:tcPr>
+          <w:p>
+            <w:pPr>
+              <w:rPr>
+                <w:lang w:val="ru-RU"/>
+              </w:rPr>
+            </w:pPr>
+          </w:p>
+        </w:tc>
+      </w:tr>
+    </w:tbl>
     <w:p>
       <w:pPr>
-        <w:pStyle w:val="Heading1"/>
-        <w:rPr>
-          <w:lang w:val="ru-RU"/>
-        </w:rPr>
-      </w:pPr>
-      <w:r>
-        <w:rPr>
-          <w:lang w:val="ru-RU"/>
-        </w:rPr>
-        <w:t>Контрольный список внедрения</w:t>
-      </w:r>
+        <w:rPr>
+          <w:lang w:val="ru-RU"/>
+        </w:rPr>
+      </w:pPr>
     </w:p>
     <w:p>
       <w:pPr>
@@ -749,7 +879,7 @@
         <w:rPr>
           <w:lang w:val="ru-RU"/>
         </w:rPr>
-        <w:t>Проверка качества требований</w:t>
+        <w:t>Контрольный список внедрения</w:t>
       </w:r>
     </w:p>
     <w:p>
@@ -763,117 +893,156 @@
         <w:rPr>
           <w:lang w:val="ru-RU"/>
         </w:rPr>
-        <w:t>Список целевых устройств</w:t>
+        <w:t>Проверка качества требований</w:t>
       </w:r>
     </w:p>
     <w:p>
-      <w:r>
-        <w:rPr>
-          <w:lang w:val="ru-RU"/>
-        </w:rPr>
-        <w:t xml:space="preserve">Целевые устройства представляют собой </w:t>
-      </w:r>
-      <w:r>
-        <w:t>desktop</w:t>
-      </w:r>
-      <w:r>
-        <w:rPr>
-          <w:lang w:val="ru-RU"/>
-        </w:rPr>
-        <w:t xml:space="preserve"> </w:t>
-      </w:r>
-      <w:r>
-        <w:rPr>
-          <w:lang w:val="ru-RU"/>
-        </w:rPr>
-        <w:t xml:space="preserve">и </w:t>
-      </w:r>
-      <w:r>
-        <w:t>mobile</w:t>
-      </w:r>
-      <w:r>
-        <w:rPr>
-          <w:lang w:val="ru-RU"/>
-        </w:rPr>
-        <w:t xml:space="preserve"> </w:t>
-      </w:r>
-      <w:r>
-        <w:rPr>
-          <w:lang w:val="ru-RU"/>
-        </w:rPr>
-        <w:t>устройства,</w:t>
-      </w:r>
-      <w:r>
-        <w:rPr>
-          <w:lang w:val="ru-RU"/>
-        </w:rPr>
-        <w:t xml:space="preserve"> поддерживаемые браузер </w:t>
-      </w:r>
-      <w:r>
-        <w:t>chrome</w:t>
-      </w:r>
-      <w:r>
-        <w:rPr>
-          <w:lang w:val="ru-RU"/>
-        </w:rPr>
-        <w:t xml:space="preserve"> </w:t>
-      </w:r>
-      <w:r>
-        <w:rPr>
-          <w:lang w:val="ru-RU"/>
-        </w:rPr>
-        <w:t xml:space="preserve">и </w:t>
-      </w:r>
-      <w:r>
-        <w:t>safari</w:t>
-      </w:r>
-      <w:r>
-        <w:rPr>
-          <w:lang w:val="ru-RU"/>
-        </w:rPr>
-        <w:t>.</w:t>
-      </w:r>
-      <w:r>
-        <w:rPr>
-          <w:lang w:val="ru-RU"/>
-        </w:rPr>
-        <w:t xml:space="preserve"> </w:t>
-      </w:r>
-      <w:r>
-        <w:rPr>
-          <w:lang w:val="ru-RU"/>
-        </w:rPr>
-        <w:t xml:space="preserve">Все виды разрешений начиная </w:t>
-      </w:r>
-      <w:r>
-        <w:rPr>
-          <w:lang w:val="ru-RU"/>
-        </w:rPr>
-        <w:t xml:space="preserve">от </w:t>
-      </w:r>
-      <w:r>
-        <w:t xml:space="preserve">iPhone 7/8 </w:t>
-      </w:r>
-      <w:r>
-        <w:rPr>
-          <w:lang w:val="ru-RU"/>
-        </w:rPr>
-        <w:t xml:space="preserve">заканчивая </w:t>
-      </w:r>
-      <w:r>
-        <w:t>2K</w:t>
-      </w:r>
-      <w:r>
-        <w:rPr>
-          <w:lang w:val="ru-RU"/>
-        </w:rPr>
-        <w:t xml:space="preserve"> мониторами</w:t>
-      </w:r>
-      <w:r>
-        <w:t>.</w:t>
+      <w:pPr>
+        <w:pStyle w:val="Heading1"/>
+        <w:rPr>
+          <w:lang w:val="ru-RU"/>
+        </w:rPr>
+      </w:pPr>
+      <w:r>
+        <w:rPr>
+          <w:lang w:val="ru-RU"/>
+        </w:rPr>
+        <w:t>Список целевых устройств</w:t>
       </w:r>
     </w:p>
     <w:p>
+      <w:pPr>
+        <w:rPr>
+          <w:lang w:val="ru-RU"/>
+        </w:rPr>
+      </w:pPr>
+      <w:r>
+        <w:rPr>
+          <w:lang w:val="ru-RU"/>
+        </w:rPr>
+        <w:t xml:space="preserve">Целевые устройства представляют собой </w:t>
+      </w:r>
+      <w:r>
+        <w:t>desktop</w:t>
+      </w:r>
+      <w:r>
+        <w:rPr>
+          <w:lang w:val="ru-RU"/>
+        </w:rPr>
+        <w:t xml:space="preserve"> </w:t>
+      </w:r>
+      <w:r>
+        <w:rPr>
+          <w:lang w:val="ru-RU"/>
+        </w:rPr>
+        <w:t xml:space="preserve">и </w:t>
+      </w:r>
+      <w:r>
+        <w:t>mobile</w:t>
+      </w:r>
+      <w:r>
+        <w:rPr>
+          <w:lang w:val="ru-RU"/>
+        </w:rPr>
+        <w:t xml:space="preserve"> </w:t>
+      </w:r>
+      <w:r>
+        <w:rPr>
+          <w:lang w:val="ru-RU"/>
+        </w:rPr>
+        <w:t>устройства,</w:t>
+      </w:r>
+      <w:r>
+        <w:rPr>
+          <w:lang w:val="ru-RU"/>
+        </w:rPr>
+        <w:t xml:space="preserve"> поддерживаемые браузер </w:t>
+      </w:r>
+      <w:r>
+        <w:t>chrome</w:t>
+      </w:r>
+      <w:r>
+        <w:rPr>
+          <w:lang w:val="ru-RU"/>
+        </w:rPr>
+        <w:t xml:space="preserve"> </w:t>
+      </w:r>
+      <w:r>
+        <w:rPr>
+          <w:lang w:val="ru-RU"/>
+        </w:rPr>
+        <w:t xml:space="preserve">и </w:t>
+      </w:r>
+      <w:r>
+        <w:t>safari</w:t>
+      </w:r>
+      <w:r>
+        <w:rPr>
+          <w:lang w:val="ru-RU"/>
+        </w:rPr>
+        <w:t>.</w:t>
+      </w:r>
+      <w:r>
+        <w:rPr>
+          <w:lang w:val="ru-RU"/>
+        </w:rPr>
+        <w:t xml:space="preserve"> </w:t>
+      </w:r>
+      <w:r>
+        <w:rPr>
+          <w:lang w:val="ru-RU"/>
+        </w:rPr>
+        <w:t xml:space="preserve">Все виды разрешений начиная </w:t>
+      </w:r>
+      <w:r>
+        <w:rPr>
+          <w:lang w:val="ru-RU"/>
+        </w:rPr>
+        <w:t xml:space="preserve">от </w:t>
+      </w:r>
+      <w:r>
+        <w:t>iPhone</w:t>
+      </w:r>
+      <w:r>
+        <w:rPr>
+          <w:lang w:val="ru-RU"/>
+        </w:rPr>
+        <w:t xml:space="preserve"> 7/8 </w:t>
+      </w:r>
+      <w:r>
+        <w:rPr>
+          <w:lang w:val="ru-RU"/>
+        </w:rPr>
+        <w:t xml:space="preserve">заканчивая </w:t>
+      </w:r>
+      <w:r>
+        <w:rPr>
+          <w:lang w:val="ru-RU"/>
+        </w:rPr>
+        <w:t>2</w:t>
+      </w:r>
+      <w:r>
+        <w:t>K</w:t>
+      </w:r>
+      <w:r>
+        <w:rPr>
+          <w:lang w:val="ru-RU"/>
+        </w:rPr>
+        <w:t xml:space="preserve"> мониторами</w:t>
+      </w:r>
+      <w:r>
+        <w:rPr>
+          <w:lang w:val="ru-RU"/>
+        </w:rPr>
+        <w:t>.</w:t>
+      </w:r>
+    </w:p>
+    <w:p>
+      <w:pPr>
+        <w:rPr>
+          <w:lang w:val="ru-RU"/>
+        </w:rPr>
+      </w:pPr>
       <w:r>
         <w:rPr>
           <w:lang w:val="ru-RU"/>
@@ -881,6 +1050,9 @@
         <w:t>Список основных мобильных устройств</w:t>
       </w:r>
       <w:r>
+        <w:rPr>
+          <w:lang w:val="ru-RU"/>
+        </w:rPr>
         <w:t>:</w:t>
       </w:r>
     </w:p>

</xml_diff>